<commit_message>
week 3 oefening 2
</commit_message>
<xml_diff>
--- a/Week_3/lifecycle methods.docx
+++ b/Week_3/lifecycle methods.docx
@@ -4,17 +4,21 @@
   <w:body>
     <w:p>
       <w:pPr>
-        <w:rPr>
-          <w:sz w:val="20"/>
-          <w:szCs w:val="20"/>
-        </w:rPr>
-      </w:pPr>
-      <w:r>
-        <w:rPr>
-          <w:sz w:val="20"/>
-          <w:szCs w:val="20"/>
-        </w:rPr>
-        <w:t>lifecycle methods</w:t>
+        <w:pStyle w:val="Heading1"/>
+      </w:pPr>
+      <w:r>
+        <w:t>L</w:t>
+      </w:r>
+      <w:r>
+        <w:t>ifecycle methods</w:t>
+      </w:r>
+    </w:p>
+    <w:p>
+      <w:pPr>
+        <w:pStyle w:val="Heading2"/>
+      </w:pPr>
+      <w:r>
+        <w:t>Oefening 1</w:t>
       </w:r>
     </w:p>
     <w:p>
@@ -59,80 +63,6 @@
             <wp:extent cx="5760720" cy="459740"/>
             <wp:effectExtent l="0" t="0" r="0" b="0"/>
             <wp:docPr id="1" name="Picture 1"/>
-            <wp:cNvGraphicFramePr>
-              <a:graphicFrameLocks xmlns:a="http://schemas.openxmlformats.org/drawingml/2006/main" noChangeAspect="1"/>
-            </wp:cNvGraphicFramePr>
-            <a:graphic xmlns:a="http://schemas.openxmlformats.org/drawingml/2006/main">
-              <a:graphicData uri="http://schemas.openxmlformats.org/drawingml/2006/picture">
-                <pic:pic xmlns:pic="http://schemas.openxmlformats.org/drawingml/2006/picture">
-                  <pic:nvPicPr>
-                    <pic:cNvPr id="1" name=""/>
-                    <pic:cNvPicPr/>
-                  </pic:nvPicPr>
-                  <pic:blipFill>
-                    <a:blip r:embed="rId4"/>
-                    <a:stretch>
-                      <a:fillRect/>
-                    </a:stretch>
-                  </pic:blipFill>
-                  <pic:spPr>
-                    <a:xfrm>
-                      <a:off x="0" y="0"/>
-                      <a:ext cx="5760720" cy="459740"/>
-                    </a:xfrm>
-                    <a:prstGeom prst="rect">
-                      <a:avLst/>
-                    </a:prstGeom>
-                  </pic:spPr>
-                </pic:pic>
-              </a:graphicData>
-            </a:graphic>
-          </wp:inline>
-        </w:drawing>
-      </w:r>
-    </w:p>
-    <w:p>
-      <w:pPr>
-        <w:rPr>
-          <w:sz w:val="20"/>
-          <w:szCs w:val="20"/>
-        </w:rPr>
-      </w:pPr>
-      <w:r>
-        <w:rPr>
-          <w:sz w:val="20"/>
-          <w:szCs w:val="20"/>
-        </w:rPr>
-        <w:t xml:space="preserve">- </w:t>
-      </w:r>
-      <w:r>
-        <w:rPr>
-          <w:b/>
-          <w:bCs/>
-          <w:sz w:val="20"/>
-          <w:szCs w:val="20"/>
-        </w:rPr>
-        <w:t>situatie 2</w:t>
-      </w:r>
-      <w:r>
-        <w:rPr>
-          <w:sz w:val="20"/>
-          <w:szCs w:val="20"/>
-        </w:rPr>
-        <w:t>: (App is actief) Drukken op de ‘back’-button, druk daarna opnieuw op het launch-icoontje.</w:t>
-      </w:r>
-    </w:p>
-    <w:p>
-      <w:r>
-        <w:rPr>
-          <w:noProof/>
-          <w:lang w:eastAsia="nl-BE"/>
-        </w:rPr>
-        <w:drawing>
-          <wp:inline distT="0" distB="0" distL="0" distR="0" wp14:anchorId="5432C5E3" wp14:editId="60AA72E8">
-            <wp:extent cx="5760720" cy="871855"/>
-            <wp:effectExtent l="0" t="0" r="0" b="4445"/>
-            <wp:docPr id="2" name="Picture 2"/>
             <wp:cNvGraphicFramePr>
               <a:graphicFrameLocks xmlns:a="http://schemas.openxmlformats.org/drawingml/2006/main" noChangeAspect="1"/>
             </wp:cNvGraphicFramePr>
@@ -152,7 +82,7 @@
                   <pic:spPr>
                     <a:xfrm>
                       <a:off x="0" y="0"/>
-                      <a:ext cx="5760720" cy="871855"/>
+                      <a:ext cx="5760720" cy="459740"/>
                     </a:xfrm>
                     <a:prstGeom prst="rect">
                       <a:avLst/>
@@ -166,6 +96,12 @@
       </w:r>
     </w:p>
     <w:p>
+      <w:pPr>
+        <w:rPr>
+          <w:sz w:val="20"/>
+          <w:szCs w:val="20"/>
+        </w:rPr>
+      </w:pPr>
       <w:r>
         <w:rPr>
           <w:sz w:val="20"/>
@@ -180,14 +116,14 @@
           <w:sz w:val="20"/>
           <w:szCs w:val="20"/>
         </w:rPr>
-        <w:t>situatie 3</w:t>
-      </w:r>
-      <w:r>
-        <w:rPr>
-          <w:sz w:val="20"/>
-          <w:szCs w:val="20"/>
-        </w:rPr>
-        <w:t>: (App is actief) Drukken op de ‘home’-button. Druk daarna opnieuw op het launch-icoontje.</w:t>
+        <w:t>situatie 2</w:t>
+      </w:r>
+      <w:r>
+        <w:rPr>
+          <w:sz w:val="20"/>
+          <w:szCs w:val="20"/>
+        </w:rPr>
+        <w:t>: (App is actief) Drukken op de ‘back’-button, druk daarna opnieuw op het launch-icoontje.</w:t>
       </w:r>
     </w:p>
     <w:p>
@@ -197,10 +133,10 @@
           <w:lang w:eastAsia="nl-BE"/>
         </w:rPr>
         <w:drawing>
-          <wp:inline distT="0" distB="0" distL="0" distR="0" wp14:anchorId="0CDD87FF" wp14:editId="391010FC">
-            <wp:extent cx="5760720" cy="600710"/>
-            <wp:effectExtent l="0" t="0" r="0" b="8890"/>
-            <wp:docPr id="3" name="Picture 3"/>
+          <wp:inline distT="0" distB="0" distL="0" distR="0" wp14:anchorId="5432C5E3" wp14:editId="60AA72E8">
+            <wp:extent cx="5760720" cy="871855"/>
+            <wp:effectExtent l="0" t="0" r="0" b="4445"/>
+            <wp:docPr id="2" name="Picture 2"/>
             <wp:cNvGraphicFramePr>
               <a:graphicFrameLocks xmlns:a="http://schemas.openxmlformats.org/drawingml/2006/main" noChangeAspect="1"/>
             </wp:cNvGraphicFramePr>
@@ -220,7 +156,7 @@
                   <pic:spPr>
                     <a:xfrm>
                       <a:off x="0" y="0"/>
-                      <a:ext cx="5760720" cy="600710"/>
+                      <a:ext cx="5760720" cy="871855"/>
                     </a:xfrm>
                     <a:prstGeom prst="rect">
                       <a:avLst/>
@@ -235,23 +171,6 @@
     </w:p>
     <w:p>
       <w:r>
-        <w:t xml:space="preserve">Bij de home button wordt de app enkel gepauzeert </w:t>
-      </w:r>
-      <w:r>
-        <w:sym w:font="Wingdings" w:char="F0E0"/>
-      </w:r>
-      <w:r>
-        <w:t xml:space="preserve"> niet gestopt of gedestroyd</w:t>
-      </w:r>
-    </w:p>
-    <w:p>
-      <w:pPr>
-        <w:rPr>
-          <w:sz w:val="20"/>
-          <w:szCs w:val="20"/>
-        </w:rPr>
-      </w:pPr>
-      <w:r>
         <w:rPr>
           <w:sz w:val="20"/>
           <w:szCs w:val="20"/>
@@ -265,14 +184,14 @@
           <w:sz w:val="20"/>
           <w:szCs w:val="20"/>
         </w:rPr>
-        <w:t>situatie 4</w:t>
-      </w:r>
-      <w:r>
-        <w:rPr>
-          <w:sz w:val="20"/>
-          <w:szCs w:val="20"/>
-        </w:rPr>
-        <w:t>: (App is actief) Drukken op de ‘finish’-button binnen in de activity. Druk daarna opnieuw op het launch-icoontje. Het afsluiten van een activity kan via de finish()-methode.</w:t>
+        <w:t>situatie 3</w:t>
+      </w:r>
+      <w:r>
+        <w:rPr>
+          <w:sz w:val="20"/>
+          <w:szCs w:val="20"/>
+        </w:rPr>
+        <w:t>: (App is actief) Drukken op de ‘home’-button. Druk daarna opnieuw op het launch-icoontje.</w:t>
       </w:r>
     </w:p>
     <w:p>
@@ -282,10 +201,10 @@
           <w:lang w:eastAsia="nl-BE"/>
         </w:rPr>
         <w:drawing>
-          <wp:inline distT="0" distB="0" distL="0" distR="0" wp14:anchorId="653046B1" wp14:editId="6387F9E1">
-            <wp:extent cx="5760720" cy="988060"/>
-            <wp:effectExtent l="0" t="0" r="0" b="2540"/>
-            <wp:docPr id="4" name="Picture 4"/>
+          <wp:inline distT="0" distB="0" distL="0" distR="0" wp14:anchorId="0CDD87FF" wp14:editId="391010FC">
+            <wp:extent cx="5760720" cy="600710"/>
+            <wp:effectExtent l="0" t="0" r="0" b="8890"/>
+            <wp:docPr id="3" name="Picture 3"/>
             <wp:cNvGraphicFramePr>
               <a:graphicFrameLocks xmlns:a="http://schemas.openxmlformats.org/drawingml/2006/main" noChangeAspect="1"/>
             </wp:cNvGraphicFramePr>
@@ -305,6 +224,91 @@
                   <pic:spPr>
                     <a:xfrm>
                       <a:off x="0" y="0"/>
+                      <a:ext cx="5760720" cy="600710"/>
+                    </a:xfrm>
+                    <a:prstGeom prst="rect">
+                      <a:avLst/>
+                    </a:prstGeom>
+                  </pic:spPr>
+                </pic:pic>
+              </a:graphicData>
+            </a:graphic>
+          </wp:inline>
+        </w:drawing>
+      </w:r>
+    </w:p>
+    <w:p>
+      <w:r>
+        <w:t xml:space="preserve">Bij de home button wordt de app enkel gepauzeert </w:t>
+      </w:r>
+      <w:r>
+        <w:sym w:font="Wingdings" w:char="F0E0"/>
+      </w:r>
+      <w:r>
+        <w:t xml:space="preserve"> niet gestopt of gedestroyd</w:t>
+      </w:r>
+    </w:p>
+    <w:p>
+      <w:pPr>
+        <w:rPr>
+          <w:sz w:val="20"/>
+          <w:szCs w:val="20"/>
+        </w:rPr>
+      </w:pPr>
+      <w:r>
+        <w:rPr>
+          <w:sz w:val="20"/>
+          <w:szCs w:val="20"/>
+        </w:rPr>
+        <w:t xml:space="preserve">- </w:t>
+      </w:r>
+      <w:r>
+        <w:rPr>
+          <w:b/>
+          <w:bCs/>
+          <w:sz w:val="20"/>
+          <w:szCs w:val="20"/>
+        </w:rPr>
+        <w:t>situatie 4</w:t>
+      </w:r>
+      <w:r>
+        <w:rPr>
+          <w:sz w:val="20"/>
+          <w:szCs w:val="20"/>
+        </w:rPr>
+        <w:t>: (App is actief) Drukken op de ‘finish’-button binnen in de activity. Druk daarna opnieuw op het launch-icoontje. Het afsluiten van een activity kan via de finish()-methode.</w:t>
+      </w:r>
+    </w:p>
+    <w:p>
+      <w:r>
+        <w:rPr>
+          <w:noProof/>
+          <w:lang w:eastAsia="nl-BE"/>
+        </w:rPr>
+        <w:drawing>
+          <wp:inline distT="0" distB="0" distL="0" distR="0" wp14:anchorId="653046B1" wp14:editId="6387F9E1">
+            <wp:extent cx="5760720" cy="988060"/>
+            <wp:effectExtent l="0" t="0" r="0" b="2540"/>
+            <wp:docPr id="4" name="Picture 4"/>
+            <wp:cNvGraphicFramePr>
+              <a:graphicFrameLocks xmlns:a="http://schemas.openxmlformats.org/drawingml/2006/main" noChangeAspect="1"/>
+            </wp:cNvGraphicFramePr>
+            <a:graphic xmlns:a="http://schemas.openxmlformats.org/drawingml/2006/main">
+              <a:graphicData uri="http://schemas.openxmlformats.org/drawingml/2006/picture">
+                <pic:pic xmlns:pic="http://schemas.openxmlformats.org/drawingml/2006/picture">
+                  <pic:nvPicPr>
+                    <pic:cNvPr id="1" name=""/>
+                    <pic:cNvPicPr/>
+                  </pic:nvPicPr>
+                  <pic:blipFill>
+                    <a:blip r:embed="rId8"/>
+                    <a:stretch>
+                      <a:fillRect/>
+                    </a:stretch>
+                  </pic:blipFill>
+                  <pic:spPr>
+                    <a:xfrm>
+                      <a:off x="0" y="0"/>
                       <a:ext cx="5760720" cy="988060"/>
                     </a:xfrm>
                     <a:prstGeom prst="rect">
@@ -383,7 +387,7 @@
                     </pic:cNvPicPr>
                   </pic:nvPicPr>
                   <pic:blipFill>
-                    <a:blip r:embed="rId8">
+                    <a:blip r:embed="rId9">
                       <a:extLst>
                         <a:ext uri="{28A0092B-C50C-407E-A947-70E740481C1C}">
                           <a14:useLocalDpi xmlns:a14="http://schemas.microsoft.com/office/drawing/2010/main" val="0"/>
@@ -462,7 +466,7 @@
                     <pic:cNvPicPr/>
                   </pic:nvPicPr>
                   <pic:blipFill>
-                    <a:blip r:embed="rId9"/>
+                    <a:blip r:embed="rId10"/>
                     <a:stretch>
                       <a:fillRect/>
                     </a:stretch>
@@ -485,6 +489,7 @@
     </w:p>
     <w:p>
       <w:r>
+        <w:lastRenderedPageBreak/>
         <w:t>Nu de activity gedestroyd wordt telkens de gebruiker de activity destroyd is er geen verschil meer tussen situatie 2 en 3. Indien dit afgevinkt is wordt er bij situatie 3 enkel maar gepauzeerd (niet meer gestopt of gedestroyd).</w:t>
       </w:r>
     </w:p>
@@ -500,7 +505,6 @@
           <w:sz w:val="20"/>
           <w:szCs w:val="20"/>
         </w:rPr>
-        <w:lastRenderedPageBreak/>
         <w:t xml:space="preserve">- </w:t>
       </w:r>
       <w:r>
@@ -537,51 +541,6 @@
             <wp:extent cx="2346960" cy="3849025"/>
             <wp:effectExtent l="0" t="0" r="0" b="0"/>
             <wp:docPr id="9" name="Picture 9"/>
-            <wp:cNvGraphicFramePr>
-              <a:graphicFrameLocks xmlns:a="http://schemas.openxmlformats.org/drawingml/2006/main" noChangeAspect="1"/>
-            </wp:cNvGraphicFramePr>
-            <a:graphic xmlns:a="http://schemas.openxmlformats.org/drawingml/2006/main">
-              <a:graphicData uri="http://schemas.openxmlformats.org/drawingml/2006/picture">
-                <pic:pic xmlns:pic="http://schemas.openxmlformats.org/drawingml/2006/picture">
-                  <pic:nvPicPr>
-                    <pic:cNvPr id="1" name=""/>
-                    <pic:cNvPicPr/>
-                  </pic:nvPicPr>
-                  <pic:blipFill>
-                    <a:blip r:embed="rId10"/>
-                    <a:stretch>
-                      <a:fillRect/>
-                    </a:stretch>
-                  </pic:blipFill>
-                  <pic:spPr>
-                    <a:xfrm>
-                      <a:off x="0" y="0"/>
-                      <a:ext cx="2354010" cy="3860587"/>
-                    </a:xfrm>
-                    <a:prstGeom prst="rect">
-                      <a:avLst/>
-                    </a:prstGeom>
-                  </pic:spPr>
-                </pic:pic>
-              </a:graphicData>
-            </a:graphic>
-          </wp:inline>
-        </w:drawing>
-      </w:r>
-      <w:bookmarkStart w:id="0" w:name="_GoBack"/>
-      <w:bookmarkEnd w:id="0"/>
-    </w:p>
-    <w:p>
-      <w:r>
-        <w:rPr>
-          <w:noProof/>
-          <w:lang w:eastAsia="nl-BE"/>
-        </w:rPr>
-        <w:drawing>
-          <wp:inline distT="0" distB="0" distL="0" distR="0" wp14:anchorId="41F49E83" wp14:editId="2E07A2F9">
-            <wp:extent cx="5760720" cy="906780"/>
-            <wp:effectExtent l="0" t="0" r="0" b="7620"/>
-            <wp:docPr id="7" name="Picture 7"/>
             <wp:cNvGraphicFramePr>
               <a:graphicFrameLocks xmlns:a="http://schemas.openxmlformats.org/drawingml/2006/main" noChangeAspect="1"/>
             </wp:cNvGraphicFramePr>
@@ -601,6 +560,49 @@
                   <pic:spPr>
                     <a:xfrm>
                       <a:off x="0" y="0"/>
+                      <a:ext cx="2354010" cy="3860587"/>
+                    </a:xfrm>
+                    <a:prstGeom prst="rect">
+                      <a:avLst/>
+                    </a:prstGeom>
+                  </pic:spPr>
+                </pic:pic>
+              </a:graphicData>
+            </a:graphic>
+          </wp:inline>
+        </w:drawing>
+      </w:r>
+    </w:p>
+    <w:p>
+      <w:r>
+        <w:rPr>
+          <w:noProof/>
+          <w:lang w:eastAsia="nl-BE"/>
+        </w:rPr>
+        <w:drawing>
+          <wp:inline distT="0" distB="0" distL="0" distR="0" wp14:anchorId="41F49E83" wp14:editId="2E07A2F9">
+            <wp:extent cx="5760720" cy="906780"/>
+            <wp:effectExtent l="0" t="0" r="0" b="7620"/>
+            <wp:docPr id="7" name="Picture 7"/>
+            <wp:cNvGraphicFramePr>
+              <a:graphicFrameLocks xmlns:a="http://schemas.openxmlformats.org/drawingml/2006/main" noChangeAspect="1"/>
+            </wp:cNvGraphicFramePr>
+            <a:graphic xmlns:a="http://schemas.openxmlformats.org/drawingml/2006/main">
+              <a:graphicData uri="http://schemas.openxmlformats.org/drawingml/2006/picture">
+                <pic:pic xmlns:pic="http://schemas.openxmlformats.org/drawingml/2006/picture">
+                  <pic:nvPicPr>
+                    <pic:cNvPr id="1" name=""/>
+                    <pic:cNvPicPr/>
+                  </pic:nvPicPr>
+                  <pic:blipFill>
+                    <a:blip r:embed="rId12"/>
+                    <a:stretch>
+                      <a:fillRect/>
+                    </a:stretch>
+                  </pic:blipFill>
+                  <pic:spPr>
+                    <a:xfrm>
+                      <a:off x="0" y="0"/>
                       <a:ext cx="5760720" cy="906780"/>
                     </a:xfrm>
                     <a:prstGeom prst="rect">
@@ -614,6 +616,237 @@
         </w:drawing>
       </w:r>
     </w:p>
+    <w:p>
+      <w:r>
+        <w:br w:type="page"/>
+      </w:r>
+    </w:p>
+    <w:p>
+      <w:bookmarkStart w:id="0" w:name="_GoBack"/>
+      <w:bookmarkEnd w:id="0"/>
+      <w:r>
+        <w:lastRenderedPageBreak/>
+        <w:t>Oefening 2</w:t>
+      </w:r>
+    </w:p>
+    <w:p>
+      <w:pPr>
+        <w:pStyle w:val="Default"/>
+        <w:rPr>
+          <w:sz w:val="20"/>
+          <w:szCs w:val="20"/>
+        </w:rPr>
+      </w:pPr>
+      <w:r>
+        <w:rPr>
+          <w:b/>
+          <w:bCs/>
+          <w:sz w:val="20"/>
+          <w:szCs w:val="20"/>
+        </w:rPr>
+        <w:t xml:space="preserve">We concentreren ons eerst op de ‘home’-button. </w:t>
+      </w:r>
+      <w:r>
+        <w:rPr>
+          <w:sz w:val="20"/>
+          <w:szCs w:val="20"/>
+        </w:rPr>
+        <w:t>Plaats het berekenen van het BMI en het weergeven van het resultaat en afbeeldingen in een afzonderlijke methode ‘berekenBMI’. Roep deze methode bij het klikken op de button én in de lifecyle-methode ‘</w:t>
+      </w:r>
+      <w:r>
+        <w:rPr>
+          <w:b/>
+          <w:bCs/>
+          <w:sz w:val="20"/>
+          <w:szCs w:val="20"/>
+        </w:rPr>
+        <w:t>onResume</w:t>
+      </w:r>
+      <w:r>
+        <w:rPr>
+          <w:sz w:val="20"/>
+          <w:szCs w:val="20"/>
+        </w:rPr>
+        <w:t xml:space="preserve">’. </w:t>
+      </w:r>
+    </w:p>
+    <w:p>
+      <w:pPr>
+        <w:pStyle w:val="Default"/>
+        <w:rPr>
+          <w:sz w:val="20"/>
+          <w:szCs w:val="20"/>
+        </w:rPr>
+      </w:pPr>
+      <w:r>
+        <w:rPr>
+          <w:sz w:val="20"/>
+          <w:szCs w:val="20"/>
+        </w:rPr>
+        <w:t xml:space="preserve">Opgelet: voeg de nodige controles toe in de methode berekenBMI. Deze methode wordt ook uitgevoerd bij de allereerste opstart! Op deze manier worden uitvoeringsfouten vermeden. </w:t>
+      </w:r>
+    </w:p>
+    <w:p>
+      <w:pPr>
+        <w:rPr>
+          <w:sz w:val="20"/>
+          <w:szCs w:val="20"/>
+        </w:rPr>
+      </w:pPr>
+      <w:r>
+        <w:rPr>
+          <w:sz w:val="20"/>
+          <w:szCs w:val="20"/>
+        </w:rPr>
+        <w:t>Simuleer nu opnieuw situatie 3 en 3bis. Controleer!</w:t>
+      </w:r>
+    </w:p>
+    <w:p>
+      <w:r>
+        <w:rPr>
+          <w:sz w:val="20"/>
+          <w:szCs w:val="20"/>
+        </w:rPr>
+        <w:t xml:space="preserve">- </w:t>
+      </w:r>
+      <w:r>
+        <w:rPr>
+          <w:b/>
+          <w:bCs/>
+          <w:sz w:val="20"/>
+          <w:szCs w:val="20"/>
+        </w:rPr>
+        <w:t>situatie 3</w:t>
+      </w:r>
+      <w:r>
+        <w:rPr>
+          <w:sz w:val="20"/>
+          <w:szCs w:val="20"/>
+        </w:rPr>
+        <w:t>: (App is actief) Drukken op de ‘home’-button. Druk daarna opnieuw op het launch-icoontje.</w:t>
+      </w:r>
+    </w:p>
+    <w:p>
+      <w:r>
+        <w:rPr>
+          <w:noProof/>
+          <w:lang w:eastAsia="nl-BE"/>
+        </w:rPr>
+        <w:drawing>
+          <wp:inline distT="0" distB="0" distL="0" distR="0" wp14:anchorId="126E97FE" wp14:editId="55F60313">
+            <wp:extent cx="5057775" cy="828675"/>
+            <wp:effectExtent l="0" t="0" r="9525" b="9525"/>
+            <wp:docPr id="8" name="Picture 8"/>
+            <wp:cNvGraphicFramePr>
+              <a:graphicFrameLocks xmlns:a="http://schemas.openxmlformats.org/drawingml/2006/main" noChangeAspect="1"/>
+            </wp:cNvGraphicFramePr>
+            <a:graphic xmlns:a="http://schemas.openxmlformats.org/drawingml/2006/main">
+              <a:graphicData uri="http://schemas.openxmlformats.org/drawingml/2006/picture">
+                <pic:pic xmlns:pic="http://schemas.openxmlformats.org/drawingml/2006/picture">
+                  <pic:nvPicPr>
+                    <pic:cNvPr id="1" name=""/>
+                    <pic:cNvPicPr/>
+                  </pic:nvPicPr>
+                  <pic:blipFill>
+                    <a:blip r:embed="rId13"/>
+                    <a:stretch>
+                      <a:fillRect/>
+                    </a:stretch>
+                  </pic:blipFill>
+                  <pic:spPr>
+                    <a:xfrm>
+                      <a:off x="0" y="0"/>
+                      <a:ext cx="5057775" cy="828675"/>
+                    </a:xfrm>
+                    <a:prstGeom prst="rect">
+                      <a:avLst/>
+                    </a:prstGeom>
+                  </pic:spPr>
+                </pic:pic>
+              </a:graphicData>
+            </a:graphic>
+          </wp:inline>
+        </w:drawing>
+      </w:r>
+    </w:p>
+    <w:p>
+      <w:pPr>
+        <w:rPr>
+          <w:b/>
+          <w:bCs/>
+          <w:sz w:val="20"/>
+          <w:szCs w:val="20"/>
+        </w:rPr>
+      </w:pPr>
+      <w:r>
+        <w:rPr>
+          <w:sz w:val="20"/>
+          <w:szCs w:val="20"/>
+        </w:rPr>
+        <w:t xml:space="preserve">- </w:t>
+      </w:r>
+      <w:r>
+        <w:rPr>
+          <w:b/>
+          <w:bCs/>
+          <w:sz w:val="20"/>
+          <w:szCs w:val="20"/>
+        </w:rPr>
+        <w:t>situatie 3</w:t>
+      </w:r>
+      <w:r>
+        <w:rPr>
+          <w:b/>
+          <w:bCs/>
+          <w:sz w:val="20"/>
+          <w:szCs w:val="20"/>
+        </w:rPr>
+        <w:t>bis</w:t>
+      </w:r>
+    </w:p>
+    <w:p>
+      <w:r>
+        <w:rPr>
+          <w:noProof/>
+          <w:lang w:eastAsia="nl-BE"/>
+        </w:rPr>
+        <w:drawing>
+          <wp:inline distT="0" distB="0" distL="0" distR="0" wp14:anchorId="1DC6B7CA" wp14:editId="22CA3693">
+            <wp:extent cx="5057775" cy="1123950"/>
+            <wp:effectExtent l="0" t="0" r="9525" b="0"/>
+            <wp:docPr id="10" name="Picture 10"/>
+            <wp:cNvGraphicFramePr>
+              <a:graphicFrameLocks xmlns:a="http://schemas.openxmlformats.org/drawingml/2006/main" noChangeAspect="1"/>
+            </wp:cNvGraphicFramePr>
+            <a:graphic xmlns:a="http://schemas.openxmlformats.org/drawingml/2006/main">
+              <a:graphicData uri="http://schemas.openxmlformats.org/drawingml/2006/picture">
+                <pic:pic xmlns:pic="http://schemas.openxmlformats.org/drawingml/2006/picture">
+                  <pic:nvPicPr>
+                    <pic:cNvPr id="1" name=""/>
+                    <pic:cNvPicPr/>
+                  </pic:nvPicPr>
+                  <pic:blipFill>
+                    <a:blip r:embed="rId14"/>
+                    <a:stretch>
+                      <a:fillRect/>
+                    </a:stretch>
+                  </pic:blipFill>
+                  <pic:spPr>
+                    <a:xfrm>
+                      <a:off x="0" y="0"/>
+                      <a:ext cx="5057775" cy="1123950"/>
+                    </a:xfrm>
+                    <a:prstGeom prst="rect">
+                      <a:avLst/>
+                    </a:prstGeom>
+                  </pic:spPr>
+                </pic:pic>
+              </a:graphicData>
+            </a:graphic>
+          </wp:inline>
+        </w:drawing>
+      </w:r>
+    </w:p>
     <w:sectPr>
       <w:pgSz w:w="11906" w:h="16838"/>
       <w:pgMar w:top="1417" w:right="1417" w:bottom="1417" w:left="1417" w:header="708" w:footer="708" w:gutter="0"/>
@@ -622,6 +855,126 @@
     </w:sectPr>
   </w:body>
 </w:document>
+</file>
+
+<file path=word/numbering.xml><?xml version="1.0" encoding="utf-8"?>
+<w:numbering xmlns:wpc="http://schemas.microsoft.com/office/word/2010/wordprocessingCanvas" xmlns:mc="http://schemas.openxmlformats.org/markup-compatibility/2006" xmlns:o="urn:schemas-microsoft-com:office:office" xmlns:r="http://schemas.openxmlformats.org/officeDocument/2006/relationships" xmlns:m="http://schemas.openxmlformats.org/officeDocument/2006/math" xmlns:v="urn:schemas-microsoft-com:vml" xmlns:wp14="http://schemas.microsoft.com/office/word/2010/wordprocessingDrawing" xmlns:wp="http://schemas.openxmlformats.org/drawingml/2006/wordprocessingDrawing" xmlns:w10="urn:schemas-microsoft-com:office:word" xmlns:w="http://schemas.openxmlformats.org/wordprocessingml/2006/main" xmlns:w14="http://schemas.microsoft.com/office/word/2010/wordml" xmlns:w15="http://schemas.microsoft.com/office/word/2012/wordml" xmlns:wpg="http://schemas.microsoft.com/office/word/2010/wordprocessingGroup" xmlns:wpi="http://schemas.microsoft.com/office/word/2010/wordprocessingInk" xmlns:wne="http://schemas.microsoft.com/office/word/2006/wordml" xmlns:wps="http://schemas.microsoft.com/office/word/2010/wordprocessingShape" mc:Ignorable="w14 w15 wp14">
+  <w:abstractNum w:abstractNumId="0">
+    <w:nsid w:val="3CC50C59"/>
+    <w:multiLevelType w:val="hybridMultilevel"/>
+    <w:tmpl w:val="1EA06550"/>
+    <w:lvl w:ilvl="0" w:tplc="3C9CA4A6">
+      <w:numFmt w:val="bullet"/>
+      <w:lvlText w:val="-"/>
+      <w:lvlJc w:val="left"/>
+      <w:pPr>
+        <w:ind w:left="720" w:hanging="360"/>
+      </w:pPr>
+      <w:rPr>
+        <w:rFonts w:ascii="Calibri" w:eastAsiaTheme="minorHAnsi" w:hAnsi="Calibri" w:cstheme="minorBidi" w:hint="default"/>
+      </w:rPr>
+    </w:lvl>
+    <w:lvl w:ilvl="1" w:tplc="08130003" w:tentative="1">
+      <w:start w:val="1"/>
+      <w:numFmt w:val="bullet"/>
+      <w:lvlText w:val="o"/>
+      <w:lvlJc w:val="left"/>
+      <w:pPr>
+        <w:ind w:left="1440" w:hanging="360"/>
+      </w:pPr>
+      <w:rPr>
+        <w:rFonts w:ascii="Courier New" w:hAnsi="Courier New" w:cs="Courier New" w:hint="default"/>
+      </w:rPr>
+    </w:lvl>
+    <w:lvl w:ilvl="2" w:tplc="08130005" w:tentative="1">
+      <w:start w:val="1"/>
+      <w:numFmt w:val="bullet"/>
+      <w:lvlText w:val=""/>
+      <w:lvlJc w:val="left"/>
+      <w:pPr>
+        <w:ind w:left="2160" w:hanging="360"/>
+      </w:pPr>
+      <w:rPr>
+        <w:rFonts w:ascii="Wingdings" w:hAnsi="Wingdings" w:hint="default"/>
+      </w:rPr>
+    </w:lvl>
+    <w:lvl w:ilvl="3" w:tplc="08130001" w:tentative="1">
+      <w:start w:val="1"/>
+      <w:numFmt w:val="bullet"/>
+      <w:lvlText w:val=""/>
+      <w:lvlJc w:val="left"/>
+      <w:pPr>
+        <w:ind w:left="2880" w:hanging="360"/>
+      </w:pPr>
+      <w:rPr>
+        <w:rFonts w:ascii="Symbol" w:hAnsi="Symbol" w:hint="default"/>
+      </w:rPr>
+    </w:lvl>
+    <w:lvl w:ilvl="4" w:tplc="08130003" w:tentative="1">
+      <w:start w:val="1"/>
+      <w:numFmt w:val="bullet"/>
+      <w:lvlText w:val="o"/>
+      <w:lvlJc w:val="left"/>
+      <w:pPr>
+        <w:ind w:left="3600" w:hanging="360"/>
+      </w:pPr>
+      <w:rPr>
+        <w:rFonts w:ascii="Courier New" w:hAnsi="Courier New" w:cs="Courier New" w:hint="default"/>
+      </w:rPr>
+    </w:lvl>
+    <w:lvl w:ilvl="5" w:tplc="08130005" w:tentative="1">
+      <w:start w:val="1"/>
+      <w:numFmt w:val="bullet"/>
+      <w:lvlText w:val=""/>
+      <w:lvlJc w:val="left"/>
+      <w:pPr>
+        <w:ind w:left="4320" w:hanging="360"/>
+      </w:pPr>
+      <w:rPr>
+        <w:rFonts w:ascii="Wingdings" w:hAnsi="Wingdings" w:hint="default"/>
+      </w:rPr>
+    </w:lvl>
+    <w:lvl w:ilvl="6" w:tplc="08130001" w:tentative="1">
+      <w:start w:val="1"/>
+      <w:numFmt w:val="bullet"/>
+      <w:lvlText w:val=""/>
+      <w:lvlJc w:val="left"/>
+      <w:pPr>
+        <w:ind w:left="5040" w:hanging="360"/>
+      </w:pPr>
+      <w:rPr>
+        <w:rFonts w:ascii="Symbol" w:hAnsi="Symbol" w:hint="default"/>
+      </w:rPr>
+    </w:lvl>
+    <w:lvl w:ilvl="7" w:tplc="08130003" w:tentative="1">
+      <w:start w:val="1"/>
+      <w:numFmt w:val="bullet"/>
+      <w:lvlText w:val="o"/>
+      <w:lvlJc w:val="left"/>
+      <w:pPr>
+        <w:ind w:left="5760" w:hanging="360"/>
+      </w:pPr>
+      <w:rPr>
+        <w:rFonts w:ascii="Courier New" w:hAnsi="Courier New" w:cs="Courier New" w:hint="default"/>
+      </w:rPr>
+    </w:lvl>
+    <w:lvl w:ilvl="8" w:tplc="08130005" w:tentative="1">
+      <w:start w:val="1"/>
+      <w:numFmt w:val="bullet"/>
+      <w:lvlText w:val=""/>
+      <w:lvlJc w:val="left"/>
+      <w:pPr>
+        <w:ind w:left="6480" w:hanging="360"/>
+      </w:pPr>
+      <w:rPr>
+        <w:rFonts w:ascii="Wingdings" w:hAnsi="Wingdings" w:hint="default"/>
+      </w:rPr>
+    </w:lvl>
+  </w:abstractNum>
+  <w:num w:numId="1">
+    <w:abstractNumId w:val="0"/>
+  </w:num>
+</w:numbering>
 </file>
 
 <file path=word/styles.xml><?xml version="1.0" encoding="utf-8"?>
@@ -1018,6 +1371,49 @@
     <w:name w:val="Normal"/>
     <w:qFormat/>
   </w:style>
+  <w:style w:type="paragraph" w:styleId="Heading1">
+    <w:name w:val="heading 1"/>
+    <w:basedOn w:val="Normal"/>
+    <w:next w:val="Normal"/>
+    <w:link w:val="Heading1Char"/>
+    <w:uiPriority w:val="9"/>
+    <w:qFormat/>
+    <w:rsid w:val="00B140F1"/>
+    <w:pPr>
+      <w:keepNext/>
+      <w:keepLines/>
+      <w:spacing w:before="240" w:after="0"/>
+      <w:outlineLvl w:val="0"/>
+    </w:pPr>
+    <w:rPr>
+      <w:rFonts w:asciiTheme="majorHAnsi" w:eastAsiaTheme="majorEastAsia" w:hAnsiTheme="majorHAnsi" w:cstheme="majorBidi"/>
+      <w:color w:val="2E74B5" w:themeColor="accent1" w:themeShade="BF"/>
+      <w:sz w:val="32"/>
+      <w:szCs w:val="32"/>
+    </w:rPr>
+  </w:style>
+  <w:style w:type="paragraph" w:styleId="Heading2">
+    <w:name w:val="heading 2"/>
+    <w:basedOn w:val="Normal"/>
+    <w:next w:val="Normal"/>
+    <w:link w:val="Heading2Char"/>
+    <w:uiPriority w:val="9"/>
+    <w:unhideWhenUsed/>
+    <w:qFormat/>
+    <w:rsid w:val="00B140F1"/>
+    <w:pPr>
+      <w:keepNext/>
+      <w:keepLines/>
+      <w:spacing w:before="40" w:after="0"/>
+      <w:outlineLvl w:val="1"/>
+    </w:pPr>
+    <w:rPr>
+      <w:rFonts w:asciiTheme="majorHAnsi" w:eastAsiaTheme="majorEastAsia" w:hAnsiTheme="majorHAnsi" w:cstheme="majorBidi"/>
+      <w:color w:val="2E74B5" w:themeColor="accent1" w:themeShade="BF"/>
+      <w:sz w:val="26"/>
+      <w:szCs w:val="26"/>
+    </w:rPr>
+  </w:style>
   <w:style w:type="character" w:default="1" w:styleId="DefaultParagraphFont">
     <w:name w:val="Default Paragraph Font"/>
     <w:uiPriority w:val="1"/>
@@ -1044,6 +1440,59 @@
     <w:uiPriority w:val="99"/>
     <w:semiHidden/>
     <w:unhideWhenUsed/>
+  </w:style>
+  <w:style w:type="character" w:customStyle="1" w:styleId="Heading1Char">
+    <w:name w:val="Heading 1 Char"/>
+    <w:basedOn w:val="DefaultParagraphFont"/>
+    <w:link w:val="Heading1"/>
+    <w:uiPriority w:val="9"/>
+    <w:rsid w:val="00B140F1"/>
+    <w:rPr>
+      <w:rFonts w:asciiTheme="majorHAnsi" w:eastAsiaTheme="majorEastAsia" w:hAnsiTheme="majorHAnsi" w:cstheme="majorBidi"/>
+      <w:color w:val="2E74B5" w:themeColor="accent1" w:themeShade="BF"/>
+      <w:sz w:val="32"/>
+      <w:szCs w:val="32"/>
+    </w:rPr>
+  </w:style>
+  <w:style w:type="character" w:customStyle="1" w:styleId="Heading2Char">
+    <w:name w:val="Heading 2 Char"/>
+    <w:basedOn w:val="DefaultParagraphFont"/>
+    <w:link w:val="Heading2"/>
+    <w:uiPriority w:val="9"/>
+    <w:rsid w:val="00B140F1"/>
+    <w:rPr>
+      <w:rFonts w:asciiTheme="majorHAnsi" w:eastAsiaTheme="majorEastAsia" w:hAnsiTheme="majorHAnsi" w:cstheme="majorBidi"/>
+      <w:color w:val="2E74B5" w:themeColor="accent1" w:themeShade="BF"/>
+      <w:sz w:val="26"/>
+      <w:szCs w:val="26"/>
+    </w:rPr>
+  </w:style>
+  <w:style w:type="paragraph" w:customStyle="1" w:styleId="Default">
+    <w:name w:val="Default"/>
+    <w:rsid w:val="00B140F1"/>
+    <w:pPr>
+      <w:autoSpaceDE w:val="0"/>
+      <w:autoSpaceDN w:val="0"/>
+      <w:adjustRightInd w:val="0"/>
+      <w:spacing w:after="0" w:line="240" w:lineRule="auto"/>
+    </w:pPr>
+    <w:rPr>
+      <w:rFonts w:ascii="Ubuntu" w:hAnsi="Ubuntu" w:cs="Ubuntu"/>
+      <w:color w:val="000000"/>
+      <w:sz w:val="24"/>
+      <w:szCs w:val="24"/>
+    </w:rPr>
+  </w:style>
+  <w:style w:type="paragraph" w:styleId="ListParagraph">
+    <w:name w:val="List Paragraph"/>
+    <w:basedOn w:val="Normal"/>
+    <w:uiPriority w:val="34"/>
+    <w:qFormat/>
+    <w:rsid w:val="00E023F2"/>
+    <w:pPr>
+      <w:ind w:left="720"/>
+      <w:contextualSpacing/>
+    </w:pPr>
   </w:style>
 </w:styles>
 </file>

</xml_diff>